<commit_message>
wrote the actual article part about the experiment, the population and the gamification elements
</commit_message>
<xml_diff>
--- a/sketch.docx
+++ b/sketch.docx
@@ -75,7 +75,7 @@
       </w:r>
       <w:r>
         <w:br/>
-        <w:t>An online page with registration and login.</w:t>
+        <w:t>An online page with login.</w:t>
       </w:r>
     </w:p>
     <w:p>
@@ -92,33 +92,22 @@
     <w:p/>
     <w:p>
       <w:r>
-        <w:t>2 ways of stopping the gamification:</w:t>
-      </w:r>
-    </w:p>
-    <w:p>
+        <w:t xml:space="preserve"> ways of stopping the gamification:</w:t>
+      </w:r>
+    </w:p>
+    <w:p>
+      <w:r>
+        <w:t>After a set period of time</w:t>
+      </w:r>
+    </w:p>
+    <w:p/>
+    <w:p>
+      <w:r>
+        <w:t>( all the colors are unlocked by the stop of gamification)</w:t>
+      </w:r>
       <w:r>
         <w:br/>
       </w:r>
-      <w:r>
-        <w:t>//</w:t>
-      </w:r>
-      <w:r>
-        <w:t>After he completes the achievements</w:t>
-      </w:r>
-    </w:p>
-    <w:p>
-      <w:r>
-        <w:t>After a set period of time</w:t>
-      </w:r>
-    </w:p>
-    <w:p/>
-    <w:p>
-      <w:r>
-        <w:t>(in both versions all the colors are unlocked by the stop of gamification)</w:t>
-      </w:r>
-      <w:r>
-        <w:br/>
-      </w:r>
     </w:p>
     <w:p>
       <w:r>
@@ -133,7 +122,6 @@
     </w:p>
     <w:p>
       <w:r>
-        <w:lastRenderedPageBreak/>
         <w:t>7 days of no gamification</w:t>
       </w:r>
       <w:r>
@@ -149,6 +137,7 @@
     </w:p>
     <w:p>
       <w:r>
+        <w:lastRenderedPageBreak/>
         <w:t>14 days of no gamification</w:t>
       </w:r>
       <w:r>
@@ -213,15 +202,7 @@
         <w:t xml:space="preserve"> / number of days</w:t>
       </w:r>
       <w:r>
-        <w:t xml:space="preserve"> =&gt; Comparing quantity of writing in the gamification step with quantity of writing in </w:t>
-      </w:r>
-      <w:proofErr w:type="spellStart"/>
-      <w:r>
-        <w:t>non gamification</w:t>
-      </w:r>
-      <w:proofErr w:type="spellEnd"/>
-      <w:r>
-        <w:t xml:space="preserve"> step</w:t>
+        <w:t xml:space="preserve"> =&gt; Comparing quantity of writing in the gamification step with quantity of writing in non gamification step</w:t>
       </w:r>
     </w:p>
     <w:p/>
@@ -277,15 +258,7 @@
       </w:r>
       <w:r>
         <w:br/>
-        <w:t xml:space="preserve">all 3 go up suddenly -&gt; gamification does </w:t>
-      </w:r>
-      <w:proofErr w:type="spellStart"/>
-      <w:r>
-        <w:t>it’s</w:t>
-      </w:r>
-      <w:proofErr w:type="spellEnd"/>
-      <w:r>
-        <w:t xml:space="preserve"> thing</w:t>
+        <w:t>all 3 go up suddenly -&gt; gamification does it’s thing</w:t>
       </w:r>
     </w:p>
     <w:p>
@@ -321,7 +294,6 @@
     </w:p>
     <w:p>
       <w:r>
-        <w:lastRenderedPageBreak/>
         <w:t>Things go down -&gt; gamification has a negative impact or no impact at all</w:t>
       </w:r>
     </w:p>

</xml_diff>